<commit_message>
best version ： feature selection drop 48 columns visualize output
</commit_message>
<xml_diff>
--- a/B10632024_HW1.docx
+++ b/B10632024_HW1.docx
@@ -7,6 +7,72 @@
         <w:jc w:val="center"/>
         <w:rPr>
           <w:rFonts w:ascii="標楷體" w:eastAsia="標楷體" w:hAnsi="標楷體"/>
+          <w:sz w:val="32"/>
+          <w:szCs w:val="32"/>
+        </w:rPr>
+      </w:pPr>
+      <w:r>
+        <w:rPr>
+          <w:rFonts w:ascii="標楷體" w:eastAsia="標楷體" w:hAnsi="標楷體" w:hint="eastAsia"/>
+          <w:sz w:val="32"/>
+          <w:szCs w:val="32"/>
+        </w:rPr>
+        <w:t>Data Science</w:t>
+      </w:r>
+    </w:p>
+    <w:p>
+      <w:pPr>
+        <w:jc w:val="center"/>
+        <w:rPr>
+          <w:rFonts w:ascii="標楷體" w:eastAsia="標楷體" w:hAnsi="標楷體"/>
+          <w:sz w:val="32"/>
+          <w:szCs w:val="32"/>
+        </w:rPr>
+      </w:pPr>
+      <w:r>
+        <w:rPr>
+          <w:rFonts w:ascii="標楷體" w:eastAsia="標楷體" w:hAnsi="標楷體" w:hint="eastAsia"/>
+          <w:sz w:val="32"/>
+          <w:szCs w:val="32"/>
+        </w:rPr>
+        <w:t>四資工三甲 B10632024 林奕辰</w:t>
+      </w:r>
+    </w:p>
+    <w:p>
+      <w:pPr>
+        <w:rPr>
+          <w:rFonts w:ascii="標楷體" w:eastAsia="標楷體" w:hAnsi="標楷體"/>
+          <w:b/>
+          <w:sz w:val="32"/>
+          <w:szCs w:val="32"/>
+        </w:rPr>
+      </w:pPr>
+      <w:r>
+        <w:rPr>
+          <w:rFonts w:ascii="標楷體" w:eastAsia="標楷體" w:hAnsi="標楷體" w:hint="eastAsia"/>
+          <w:b/>
+          <w:sz w:val="32"/>
+          <w:szCs w:val="32"/>
+        </w:rPr>
+        <w:t>演算法流程：</w:t>
+      </w:r>
+    </w:p>
+    <w:p>
+      <w:pPr>
+        <w:rPr>
+          <w:rFonts w:ascii="標楷體" w:eastAsia="標楷體" w:hAnsi="標楷體" w:hint="eastAsia"/>
+          <w:szCs w:val="24"/>
+        </w:rPr>
+      </w:pPr>
+    </w:p>
+    <w:p>
+      <w:pPr>
+        <w:tabs>
+          <w:tab w:val="left" w:pos="1033"/>
+        </w:tabs>
+        <w:rPr>
+          <w:rFonts w:ascii="標楷體" w:eastAsia="標楷體" w:hAnsi="標楷體" w:hint="eastAsia"/>
+          <w:color w:val="0D0D0D" w:themeColor="text1" w:themeTint="F2"/>
           <w:sz w:val="28"/>
           <w:szCs w:val="28"/>
         </w:rPr>
@@ -14,41 +80,11 @@
       <w:r>
         <w:rPr>
           <w:rFonts w:ascii="標楷體" w:eastAsia="標楷體" w:hAnsi="標楷體" w:hint="eastAsia"/>
+          <w:color w:val="0D0D0D" w:themeColor="text1" w:themeTint="F2"/>
           <w:sz w:val="28"/>
           <w:szCs w:val="28"/>
         </w:rPr>
-        <w:t>Data Science</w:t>
-      </w:r>
-    </w:p>
-    <w:p>
-      <w:pPr>
-        <w:jc w:val="center"/>
-        <w:rPr>
-          <w:rFonts w:ascii="標楷體" w:eastAsia="標楷體" w:hAnsi="標楷體"/>
-          <w:sz w:val="28"/>
-          <w:szCs w:val="28"/>
-        </w:rPr>
-      </w:pPr>
-      <w:r>
-        <w:rPr>
-          <w:rFonts w:ascii="標楷體" w:eastAsia="標楷體" w:hAnsi="標楷體" w:hint="eastAsia"/>
-          <w:sz w:val="28"/>
-          <w:szCs w:val="28"/>
-        </w:rPr>
-        <w:t>四資工三甲 B10632024 林奕辰</w:t>
-      </w:r>
-    </w:p>
-    <w:p>
-      <w:pPr>
-        <w:rPr>
-          <w:rFonts w:ascii="標楷體" w:eastAsia="標楷體" w:hAnsi="標楷體"/>
-        </w:rPr>
-      </w:pPr>
-      <w:r>
-        <w:rPr>
-          <w:rFonts w:ascii="標楷體" w:eastAsia="標楷體" w:hAnsi="標楷體" w:hint="eastAsia"/>
-        </w:rPr>
-        <w:t>演算法流程：</w:t>
+        <w:t>讀檔：</w:t>
       </w:r>
     </w:p>
     <w:p>
@@ -78,6 +114,40 @@
     </w:p>
     <w:p>
       <w:pPr>
+        <w:rPr>
+          <w:rFonts w:ascii="標楷體" w:eastAsia="標楷體" w:hAnsi="標楷體"/>
+        </w:rPr>
+      </w:pPr>
+    </w:p>
+    <w:p>
+      <w:pPr>
+        <w:rPr>
+          <w:rFonts w:ascii="標楷體" w:eastAsia="標楷體" w:hAnsi="標楷體" w:hint="eastAsia"/>
+          <w:sz w:val="28"/>
+          <w:szCs w:val="28"/>
+        </w:rPr>
+      </w:pPr>
+      <w:proofErr w:type="spellStart"/>
+      <w:r>
+        <w:rPr>
+          <w:rFonts w:ascii="標楷體" w:eastAsia="標楷體" w:hAnsi="標楷體" w:hint="eastAsia"/>
+          <w:sz w:val="28"/>
+          <w:szCs w:val="28"/>
+        </w:rPr>
+        <w:t>MissingValue</w:t>
+      </w:r>
+      <w:proofErr w:type="spellEnd"/>
+      <w:r>
+        <w:rPr>
+          <w:rFonts w:ascii="標楷體" w:eastAsia="標楷體" w:hAnsi="標楷體" w:hint="eastAsia"/>
+          <w:sz w:val="28"/>
+          <w:szCs w:val="28"/>
+        </w:rPr>
+        <w:t>：</w:t>
+      </w:r>
+    </w:p>
+    <w:p>
+      <w:pPr>
         <w:pStyle w:val="a3"/>
         <w:numPr>
           <w:ilvl w:val="0"/>
@@ -88,6 +158,7 @@
           <w:rFonts w:ascii="標楷體" w:eastAsia="標楷體" w:hAnsi="標楷體"/>
         </w:rPr>
       </w:pPr>
+      <w:proofErr w:type="spellStart"/>
       <w:r>
         <w:rPr>
           <w:rFonts w:ascii="標楷體" w:eastAsia="標楷體" w:hAnsi="標楷體"/>
@@ -98,7 +169,14 @@
         <w:rPr>
           <w:rFonts w:ascii="標楷體" w:eastAsia="標楷體" w:hAnsi="標楷體" w:hint="eastAsia"/>
         </w:rPr>
-        <w:t>ropna(</w:t>
+        <w:t>ropna</w:t>
+      </w:r>
+      <w:proofErr w:type="spellEnd"/>
+      <w:r>
+        <w:rPr>
+          <w:rFonts w:ascii="標楷體" w:eastAsia="標楷體" w:hAnsi="標楷體" w:hint="eastAsia"/>
+        </w:rPr>
+        <w:t>(</w:t>
       </w:r>
       <w:r>
         <w:rPr>
@@ -110,7 +188,21 @@
         <w:rPr>
           <w:rFonts w:ascii="標楷體" w:eastAsia="標楷體" w:hAnsi="標楷體" w:hint="eastAsia"/>
         </w:rPr>
-        <w:t>刪除缺漏值的data</w:t>
+        <w:t>刪除</w:t>
+      </w:r>
+      <w:proofErr w:type="gramStart"/>
+      <w:r>
+        <w:rPr>
+          <w:rFonts w:ascii="標楷體" w:eastAsia="標楷體" w:hAnsi="標楷體" w:hint="eastAsia"/>
+        </w:rPr>
+        <w:t>缺漏值的</w:t>
+      </w:r>
+      <w:proofErr w:type="gramEnd"/>
+      <w:r>
+        <w:rPr>
+          <w:rFonts w:ascii="標楷體" w:eastAsia="標楷體" w:hAnsi="標楷體" w:hint="eastAsia"/>
+        </w:rPr>
+        <w:t>data</w:t>
       </w:r>
     </w:p>
     <w:p>
@@ -137,6 +229,30 @@
           <w:rFonts w:ascii="標楷體" w:eastAsia="標楷體" w:hAnsi="標楷體" w:hint="eastAsia"/>
         </w:rPr>
         <w:t>)</w:t>
+      </w:r>
+    </w:p>
+    <w:p>
+      <w:pPr>
+        <w:rPr>
+          <w:rFonts w:ascii="標楷體" w:eastAsia="標楷體" w:hAnsi="標楷體"/>
+        </w:rPr>
+      </w:pPr>
+    </w:p>
+    <w:p>
+      <w:pPr>
+        <w:rPr>
+          <w:rFonts w:ascii="標楷體" w:eastAsia="標楷體" w:hAnsi="標楷體" w:hint="eastAsia"/>
+          <w:sz w:val="28"/>
+          <w:szCs w:val="28"/>
+        </w:rPr>
+      </w:pPr>
+      <w:r>
+        <w:rPr>
+          <w:rFonts w:ascii="標楷體" w:eastAsia="標楷體" w:hAnsi="標楷體" w:hint="eastAsia"/>
+          <w:sz w:val="28"/>
+          <w:szCs w:val="28"/>
+        </w:rPr>
+        <w:t>Categorical Data：</w:t>
       </w:r>
     </w:p>
     <w:p>
@@ -148,27 +264,77 @@
         </w:numPr>
         <w:ind w:leftChars="0"/>
         <w:rPr>
-          <w:rFonts w:ascii="標楷體" w:eastAsia="標楷體" w:hAnsi="標楷體"/>
-        </w:rPr>
-      </w:pPr>
-      <w:r>
-        <w:rPr>
-          <w:rFonts w:ascii="標楷體" w:eastAsia="標楷體" w:hAnsi="標楷體" w:hint="eastAsia"/>
-        </w:rPr>
-        <w:t>將y_train從train_data分離，並將y_train</w:t>
-      </w:r>
-      <w:r>
-        <w:rPr>
-          <w:rFonts w:ascii="標楷體" w:eastAsia="標楷體" w:hAnsi="標楷體" w:hint="eastAsia"/>
-        </w:rPr>
-        <w:t>的text encode，並且轉成</w:t>
-      </w:r>
+          <w:rFonts w:ascii="標楷體" w:eastAsia="標楷體" w:hAnsi="標楷體" w:hint="eastAsia"/>
+        </w:rPr>
+      </w:pPr>
+      <w:r>
+        <w:rPr>
+          <w:rFonts w:ascii="標楷體" w:eastAsia="標楷體" w:hAnsi="標楷體" w:hint="eastAsia"/>
+        </w:rPr>
+        <w:t>將</w:t>
+      </w:r>
+      <w:proofErr w:type="spellStart"/>
+      <w:r>
+        <w:rPr>
+          <w:rFonts w:ascii="標楷體" w:eastAsia="標楷體" w:hAnsi="標楷體" w:hint="eastAsia"/>
+        </w:rPr>
+        <w:t>y_train</w:t>
+      </w:r>
+      <w:proofErr w:type="spellEnd"/>
+      <w:r>
+        <w:rPr>
+          <w:rFonts w:ascii="標楷體" w:eastAsia="標楷體" w:hAnsi="標楷體" w:hint="eastAsia"/>
+        </w:rPr>
+        <w:t>從</w:t>
+      </w:r>
+      <w:proofErr w:type="spellStart"/>
+      <w:r>
+        <w:rPr>
+          <w:rFonts w:ascii="標楷體" w:eastAsia="標楷體" w:hAnsi="標楷體" w:hint="eastAsia"/>
+        </w:rPr>
+        <w:t>train_data</w:t>
+      </w:r>
+      <w:proofErr w:type="spellEnd"/>
+      <w:r>
+        <w:rPr>
+          <w:rFonts w:ascii="標楷體" w:eastAsia="標楷體" w:hAnsi="標楷體" w:hint="eastAsia"/>
+        </w:rPr>
+        <w:t>分離，並將</w:t>
+      </w:r>
+      <w:proofErr w:type="spellStart"/>
+      <w:r>
+        <w:rPr>
+          <w:rFonts w:ascii="標楷體" w:eastAsia="標楷體" w:hAnsi="標楷體" w:hint="eastAsia"/>
+        </w:rPr>
+        <w:t>y_train</w:t>
+      </w:r>
+      <w:proofErr w:type="spellEnd"/>
+      <w:r>
+        <w:rPr>
+          <w:rFonts w:ascii="標楷體" w:eastAsia="標楷體" w:hAnsi="標楷體" w:hint="eastAsia"/>
+        </w:rPr>
+        <w:t>的text encode</w:t>
+      </w:r>
+      <w:r>
+        <w:rPr>
+          <w:rFonts w:ascii="標楷體" w:eastAsia="標楷體" w:hAnsi="標楷體" w:hint="eastAsia"/>
+        </w:rPr>
+        <w:t>，最後</w:t>
+      </w:r>
+      <w:r>
+        <w:rPr>
+          <w:rFonts w:ascii="標楷體" w:eastAsia="標楷體" w:hAnsi="標楷體" w:hint="eastAsia"/>
+        </w:rPr>
+        <w:t>轉成</w:t>
+      </w:r>
+      <w:proofErr w:type="spellStart"/>
       <w:r>
         <w:rPr>
           <w:rFonts w:ascii="標楷體" w:eastAsia="標楷體" w:hAnsi="標楷體" w:hint="eastAsia"/>
         </w:rPr>
         <w:t>DataFrame</w:t>
       </w:r>
+      <w:proofErr w:type="spellEnd"/>
       <w:r>
         <w:rPr>
           <w:rFonts w:ascii="標楷體" w:eastAsia="標楷體" w:hAnsi="標楷體" w:hint="eastAsia"/>
@@ -192,8 +358,30 @@
         <w:rPr>
           <w:rFonts w:ascii="標楷體" w:eastAsia="標楷體" w:hAnsi="標楷體" w:hint="eastAsia"/>
         </w:rPr>
-        <w:t>合併test_data和train_data</w:t>
-      </w:r>
+        <w:t>合併</w:t>
+      </w:r>
+      <w:proofErr w:type="spellStart"/>
+      <w:r>
+        <w:rPr>
+          <w:rFonts w:ascii="標楷體" w:eastAsia="標楷體" w:hAnsi="標楷體" w:hint="eastAsia"/>
+        </w:rPr>
+        <w:t>test_data</w:t>
+      </w:r>
+      <w:proofErr w:type="spellEnd"/>
+      <w:r>
+        <w:rPr>
+          <w:rFonts w:ascii="標楷體" w:eastAsia="標楷體" w:hAnsi="標楷體" w:hint="eastAsia"/>
+        </w:rPr>
+        <w:t>和</w:t>
+      </w:r>
+      <w:proofErr w:type="spellStart"/>
+      <w:r>
+        <w:rPr>
+          <w:rFonts w:ascii="標楷體" w:eastAsia="標楷體" w:hAnsi="標楷體" w:hint="eastAsia"/>
+        </w:rPr>
+        <w:t>train_data</w:t>
+      </w:r>
+      <w:proofErr w:type="spellEnd"/>
       <w:r>
         <w:rPr>
           <w:rFonts w:ascii="標楷體" w:eastAsia="標楷體" w:hAnsi="標楷體" w:hint="eastAsia"/>
@@ -260,7 +448,35 @@
         <w:rPr>
           <w:rFonts w:ascii="標楷體" w:eastAsia="標楷體" w:hAnsi="標楷體" w:hint="eastAsia"/>
         </w:rPr>
-        <w:t>用labelEncoder和oneHotEncoder轉成number</w:t>
+        <w:t>用</w:t>
+      </w:r>
+      <w:proofErr w:type="spellStart"/>
+      <w:r>
+        <w:rPr>
+          <w:rFonts w:ascii="標楷體" w:eastAsia="標楷體" w:hAnsi="標楷體" w:hint="eastAsia"/>
+        </w:rPr>
+        <w:t>labelEncoder</w:t>
+      </w:r>
+      <w:proofErr w:type="spellEnd"/>
+      <w:r>
+        <w:rPr>
+          <w:rFonts w:ascii="標楷體" w:eastAsia="標楷體" w:hAnsi="標楷體" w:hint="eastAsia"/>
+        </w:rPr>
+        <w:t>和</w:t>
+      </w:r>
+      <w:proofErr w:type="spellStart"/>
+      <w:r>
+        <w:rPr>
+          <w:rFonts w:ascii="標楷體" w:eastAsia="標楷體" w:hAnsi="標楷體" w:hint="eastAsia"/>
+        </w:rPr>
+        <w:t>oneHotEncoder</w:t>
+      </w:r>
+      <w:proofErr w:type="spellEnd"/>
+      <w:r>
+        <w:rPr>
+          <w:rFonts w:ascii="標楷體" w:eastAsia="標楷體" w:hAnsi="標楷體" w:hint="eastAsia"/>
+        </w:rPr>
+        <w:t>轉成number</w:t>
       </w:r>
     </w:p>
     <w:p>
@@ -279,7 +495,121 @@
         <w:rPr>
           <w:rFonts w:ascii="標楷體" w:eastAsia="標楷體" w:hAnsi="標楷體" w:hint="eastAsia"/>
         </w:rPr>
-        <w:t>分離test_data和train_data</w:t>
+        <w:t>分離</w:t>
+      </w:r>
+      <w:proofErr w:type="spellStart"/>
+      <w:r>
+        <w:rPr>
+          <w:rFonts w:ascii="標楷體" w:eastAsia="標楷體" w:hAnsi="標楷體" w:hint="eastAsia"/>
+        </w:rPr>
+        <w:t>test_data</w:t>
+      </w:r>
+      <w:proofErr w:type="spellEnd"/>
+      <w:r>
+        <w:rPr>
+          <w:rFonts w:ascii="標楷體" w:eastAsia="標楷體" w:hAnsi="標楷體" w:hint="eastAsia"/>
+        </w:rPr>
+        <w:t>和</w:t>
+      </w:r>
+      <w:proofErr w:type="spellStart"/>
+      <w:r>
+        <w:rPr>
+          <w:rFonts w:ascii="標楷體" w:eastAsia="標楷體" w:hAnsi="標楷體" w:hint="eastAsia"/>
+        </w:rPr>
+        <w:t>train_data</w:t>
+      </w:r>
+      <w:proofErr w:type="spellEnd"/>
+    </w:p>
+    <w:p>
+      <w:pPr>
+        <w:rPr>
+          <w:rFonts w:ascii="標楷體" w:eastAsia="標楷體" w:hAnsi="標楷體"/>
+        </w:rPr>
+      </w:pPr>
+    </w:p>
+    <w:p>
+      <w:pPr>
+        <w:rPr>
+          <w:rFonts w:ascii="標楷體" w:eastAsia="標楷體" w:hAnsi="標楷體" w:hint="eastAsia"/>
+          <w:sz w:val="28"/>
+          <w:szCs w:val="28"/>
+        </w:rPr>
+      </w:pPr>
+      <w:r>
+        <w:rPr>
+          <w:rFonts w:ascii="標楷體" w:eastAsia="標楷體" w:hAnsi="標楷體" w:hint="eastAsia"/>
+          <w:sz w:val="28"/>
+          <w:szCs w:val="28"/>
+        </w:rPr>
+        <w:t>Preprocessing(</w:t>
+      </w:r>
+      <w:r>
+        <w:rPr>
+          <w:rFonts w:ascii="標楷體" w:eastAsia="標楷體" w:hAnsi="標楷體"/>
+          <w:sz w:val="28"/>
+          <w:szCs w:val="28"/>
+        </w:rPr>
+        <w:t xml:space="preserve">Normalize, </w:t>
+      </w:r>
+      <w:proofErr w:type="spellStart"/>
+      <w:r>
+        <w:rPr>
+          <w:rFonts w:ascii="標楷體" w:eastAsia="標楷體" w:hAnsi="標楷體"/>
+          <w:sz w:val="28"/>
+          <w:szCs w:val="28"/>
+        </w:rPr>
+        <w:t>FeatureSelect</w:t>
+      </w:r>
+      <w:proofErr w:type="spellEnd"/>
+      <w:r>
+        <w:rPr>
+          <w:rFonts w:ascii="標楷體" w:eastAsia="標楷體" w:hAnsi="標楷體"/>
+          <w:sz w:val="28"/>
+          <w:szCs w:val="28"/>
+        </w:rPr>
+        <w:t xml:space="preserve">, </w:t>
+      </w:r>
+      <w:proofErr w:type="spellStart"/>
+      <w:r>
+        <w:rPr>
+          <w:rFonts w:ascii="標楷體" w:eastAsia="標楷體" w:hAnsi="標楷體"/>
+          <w:sz w:val="28"/>
+          <w:szCs w:val="28"/>
+        </w:rPr>
+        <w:t>Imbalanc</w:t>
+      </w:r>
+      <w:r>
+        <w:rPr>
+          <w:rFonts w:ascii="標楷體" w:eastAsia="標楷體" w:hAnsi="標楷體"/>
+          <w:sz w:val="28"/>
+          <w:szCs w:val="28"/>
+        </w:rPr>
+        <w:t>e</w:t>
+      </w:r>
+      <w:r>
+        <w:rPr>
+          <w:rFonts w:ascii="標楷體" w:eastAsia="標楷體" w:hAnsi="標楷體"/>
+          <w:sz w:val="28"/>
+          <w:szCs w:val="28"/>
+        </w:rPr>
+        <w:t>Data</w:t>
+      </w:r>
+      <w:proofErr w:type="spellEnd"/>
+      <w:r>
+        <w:rPr>
+          <w:rFonts w:ascii="標楷體" w:eastAsia="標楷體" w:hAnsi="標楷體" w:hint="eastAsia"/>
+          <w:sz w:val="28"/>
+          <w:szCs w:val="28"/>
+        </w:rPr>
+        <w:t>)</w:t>
+      </w:r>
+      <w:r>
+        <w:rPr>
+          <w:rFonts w:ascii="標楷體" w:eastAsia="標楷體" w:hAnsi="標楷體" w:hint="eastAsia"/>
+          <w:sz w:val="28"/>
+          <w:szCs w:val="28"/>
+        </w:rPr>
+        <w:t>：</w:t>
       </w:r>
     </w:p>
     <w:p>
@@ -294,17 +624,25 @@
           <w:rFonts w:ascii="標楷體" w:eastAsia="標楷體" w:hAnsi="標楷體"/>
         </w:rPr>
       </w:pPr>
+      <w:proofErr w:type="spellStart"/>
       <w:r>
         <w:rPr>
           <w:rFonts w:ascii="標楷體" w:eastAsia="標楷體" w:hAnsi="標楷體"/>
         </w:rPr>
         <w:t>MinMaxScaler</w:t>
       </w:r>
-      <w:r>
-        <w:rPr>
-          <w:rFonts w:ascii="標楷體" w:eastAsia="標楷體" w:hAnsi="標楷體" w:hint="eastAsia"/>
-        </w:rPr>
-        <w:t>做正規化</w:t>
+      <w:proofErr w:type="spellEnd"/>
+      <w:r>
+        <w:rPr>
+          <w:rFonts w:ascii="標楷體" w:eastAsia="標楷體" w:hAnsi="標楷體"/>
+        </w:rPr>
+        <w:t>()</w:t>
+      </w:r>
+      <w:r>
+        <w:rPr>
+          <w:rFonts w:ascii="標楷體" w:eastAsia="標楷體" w:hAnsi="標楷體" w:hint="eastAsia"/>
+        </w:rPr>
+        <w:t>正規化</w:t>
       </w:r>
     </w:p>
     <w:p>
@@ -317,29 +655,70 @@
         <w:ind w:leftChars="0"/>
         <w:rPr>
           <w:rFonts w:ascii="標楷體" w:eastAsia="標楷體" w:hAnsi="標楷體"/>
-          <w:color w:val="767171" w:themeColor="background2" w:themeShade="80"/>
-        </w:rPr>
-      </w:pPr>
-      <w:r>
-        <w:rPr>
-          <w:rFonts w:ascii="標楷體" w:eastAsia="標楷體" w:hAnsi="標楷體" w:hint="eastAsia"/>
-          <w:color w:val="767171" w:themeColor="background2" w:themeShade="80"/>
+          <w:color w:val="000000" w:themeColor="text1"/>
+        </w:rPr>
+      </w:pPr>
+      <w:proofErr w:type="spellStart"/>
+      <w:r>
+        <w:rPr>
+          <w:rFonts w:ascii="標楷體" w:eastAsia="標楷體" w:hAnsi="標楷體"/>
+          <w:color w:val="000000" w:themeColor="text1"/>
+        </w:rPr>
+        <w:t>SelectKBest</w:t>
+      </w:r>
+      <w:proofErr w:type="spellEnd"/>
+      <w:r>
+        <w:rPr>
+          <w:rFonts w:ascii="標楷體" w:eastAsia="標楷體" w:hAnsi="標楷體" w:hint="eastAsia"/>
+          <w:color w:val="000000" w:themeColor="text1"/>
+        </w:rPr>
+        <w:t>做feature selection</w:t>
+      </w:r>
+      <w:r>
+        <w:rPr>
+          <w:rFonts w:ascii="標楷體" w:eastAsia="標楷體" w:hAnsi="標楷體" w:hint="eastAsia"/>
+          <w:color w:val="000000" w:themeColor="text1"/>
         </w:rPr>
         <w:t>(</w:t>
       </w:r>
-      <w:r>
-        <w:rPr>
-          <w:rFonts w:ascii="標楷體" w:eastAsia="標楷體" w:hAnsi="標楷體"/>
-          <w:color w:val="767171" w:themeColor="background2" w:themeShade="80"/>
-        </w:rPr>
-        <w:t>SelectKBest</w:t>
-      </w:r>
-      <w:r>
-        <w:rPr>
-          <w:rFonts w:ascii="標楷體" w:eastAsia="標楷體" w:hAnsi="標楷體" w:hint="eastAsia"/>
-          <w:color w:val="767171" w:themeColor="background2" w:themeShade="80"/>
-        </w:rPr>
-        <w:t>做feature selection，但要配合AdaBoost和outlier remove結果才好)</w:t>
+      <w:proofErr w:type="gramStart"/>
+      <w:r>
+        <w:rPr>
+          <w:rFonts w:ascii="標楷體" w:eastAsia="標楷體" w:hAnsi="標楷體" w:hint="eastAsia"/>
+          <w:color w:val="000000" w:themeColor="text1"/>
+        </w:rPr>
+        <w:t>降維</w:t>
+      </w:r>
+      <w:proofErr w:type="gramEnd"/>
+      <w:r>
+        <w:rPr>
+          <w:rFonts w:ascii="標楷體" w:eastAsia="標楷體" w:hAnsi="標楷體" w:hint="eastAsia"/>
+          <w:color w:val="000000" w:themeColor="text1"/>
+        </w:rPr>
+        <w:t>)</w:t>
+      </w:r>
+      <w:r>
+        <w:rPr>
+          <w:rFonts w:ascii="標楷體" w:eastAsia="標楷體" w:hAnsi="標楷體" w:hint="eastAsia"/>
+          <w:color w:val="000000" w:themeColor="text1"/>
+        </w:rPr>
+        <w:t>，但要配合</w:t>
+      </w:r>
+      <w:proofErr w:type="spellStart"/>
+      <w:r>
+        <w:rPr>
+          <w:rFonts w:ascii="標楷體" w:eastAsia="標楷體" w:hAnsi="標楷體" w:hint="eastAsia"/>
+          <w:color w:val="000000" w:themeColor="text1"/>
+        </w:rPr>
+        <w:t>AdaBoost</w:t>
+      </w:r>
+      <w:proofErr w:type="spellEnd"/>
+      <w:r>
+        <w:rPr>
+          <w:rFonts w:ascii="標楷體" w:eastAsia="標楷體" w:hAnsi="標楷體" w:hint="eastAsia"/>
+          <w:color w:val="000000" w:themeColor="text1"/>
+        </w:rPr>
+        <w:t>結果才好</w:t>
       </w:r>
     </w:p>
     <w:p>
@@ -364,31 +743,63 @@
       </w:r>
       <w:r>
         <w:rPr>
-          <w:rFonts w:ascii="標楷體" w:eastAsia="標楷體" w:hAnsi="標楷體"/>
+          <w:rFonts w:ascii="標楷體" w:eastAsia="標楷體" w:hAnsi="標楷體" w:hint="eastAsia"/>
           <w:color w:val="767171" w:themeColor="background2" w:themeShade="80"/>
         </w:rPr>
-        <w:t>D</w:t>
-      </w:r>
+        <w:t>DBSCAN、</w:t>
+      </w:r>
+      <w:proofErr w:type="spellStart"/>
       <w:r>
         <w:rPr>
           <w:rFonts w:ascii="標楷體" w:eastAsia="標楷體" w:hAnsi="標楷體" w:hint="eastAsia"/>
           <w:color w:val="767171" w:themeColor="background2" w:themeShade="80"/>
         </w:rPr>
-        <w:t xml:space="preserve">ensity </w:t>
-      </w:r>
-      <w:r>
-        <w:rPr>
-          <w:rFonts w:ascii="標楷體" w:eastAsia="標楷體" w:hAnsi="標楷體"/>
+        <w:t>zscore</w:t>
+      </w:r>
+      <w:proofErr w:type="spellEnd"/>
+      <w:r>
+        <w:rPr>
+          <w:rFonts w:ascii="標楷體" w:eastAsia="標楷體" w:hAnsi="標楷體" w:hint="eastAsia"/>
           <w:color w:val="767171" w:themeColor="background2" w:themeShade="80"/>
         </w:rPr>
-        <w:t>base cluster</w:t>
+        <w:t>做outlier detection</w:t>
       </w:r>
       <w:r>
         <w:rPr>
           <w:rFonts w:ascii="標楷體" w:eastAsia="標楷體" w:hAnsi="標楷體" w:hint="eastAsia"/>
           <w:color w:val="767171" w:themeColor="background2" w:themeShade="80"/>
         </w:rPr>
-        <w:t>(DBSCAN)做outlier detection</w:t>
+        <w:t>，</w:t>
+      </w:r>
+      <w:r>
+        <w:rPr>
+          <w:rFonts w:ascii="標楷體" w:eastAsia="標楷體" w:hAnsi="標楷體" w:hint="eastAsia"/>
+          <w:color w:val="767171" w:themeColor="background2" w:themeShade="80"/>
+        </w:rPr>
+        <w:t>但</w:t>
+      </w:r>
+      <w:r>
+        <w:rPr>
+          <w:rFonts w:ascii="標楷體" w:eastAsia="標楷體" w:hAnsi="標楷體" w:hint="eastAsia"/>
+          <w:color w:val="767171" w:themeColor="background2" w:themeShade="80"/>
+        </w:rPr>
+        <w:t>效果</w:t>
+      </w:r>
+      <w:proofErr w:type="gramStart"/>
+      <w:r>
+        <w:rPr>
+          <w:rFonts w:ascii="標楷體" w:eastAsia="標楷體" w:hAnsi="標楷體" w:hint="eastAsia"/>
+          <w:color w:val="767171" w:themeColor="background2" w:themeShade="80"/>
+        </w:rPr>
+        <w:t>不</w:t>
+      </w:r>
+      <w:proofErr w:type="gramEnd"/>
+      <w:r>
+        <w:rPr>
+          <w:rFonts w:ascii="標楷體" w:eastAsia="標楷體" w:hAnsi="標楷體" w:hint="eastAsia"/>
+          <w:color w:val="767171" w:themeColor="background2" w:themeShade="80"/>
+        </w:rPr>
+        <w:t>彰</w:t>
       </w:r>
       <w:r>
         <w:rPr>
@@ -410,17 +821,39 @@
           <w:rFonts w:ascii="標楷體" w:eastAsia="標楷體" w:hAnsi="標楷體"/>
         </w:rPr>
       </w:pPr>
-      <w:r>
-        <w:rPr>
-          <w:rFonts w:ascii="標楷體" w:eastAsia="標楷體" w:hAnsi="標楷體"/>
-        </w:rPr>
-        <w:t>Downsample majority</w:t>
-      </w:r>
-      <w:r>
-        <w:rPr>
-          <w:rFonts w:ascii="標楷體" w:eastAsia="標楷體" w:hAnsi="標楷體" w:hint="eastAsia"/>
-        </w:rPr>
-        <w:t>修正imbalancing data</w:t>
+      <w:proofErr w:type="spellStart"/>
+      <w:r>
+        <w:rPr>
+          <w:rFonts w:ascii="標楷體" w:eastAsia="標楷體" w:hAnsi="標楷體"/>
+        </w:rPr>
+        <w:t>Downsample</w:t>
+      </w:r>
+      <w:proofErr w:type="spellEnd"/>
+      <w:r>
+        <w:rPr>
+          <w:rFonts w:ascii="標楷體" w:eastAsia="標楷體" w:hAnsi="標楷體"/>
+        </w:rPr>
+        <w:t xml:space="preserve"> majority</w:t>
+      </w:r>
+      <w:r>
+        <w:rPr>
+          <w:rFonts w:ascii="標楷體" w:eastAsia="標楷體" w:hAnsi="標楷體" w:hint="eastAsia"/>
+        </w:rPr>
+        <w:t>修正</w:t>
+      </w:r>
+      <w:proofErr w:type="spellStart"/>
+      <w:r>
+        <w:rPr>
+          <w:rFonts w:ascii="標楷體" w:eastAsia="標楷體" w:hAnsi="標楷體" w:hint="eastAsia"/>
+        </w:rPr>
+        <w:t>imbalancing</w:t>
+      </w:r>
+      <w:proofErr w:type="spellEnd"/>
+      <w:r>
+        <w:rPr>
+          <w:rFonts w:ascii="標楷體" w:eastAsia="標楷體" w:hAnsi="標楷體" w:hint="eastAsia"/>
+        </w:rPr>
+        <w:t xml:space="preserve"> data</w:t>
       </w:r>
     </w:p>
     <w:p>
@@ -441,7 +874,87 @@
         <w:rPr>
           <w:rFonts w:ascii="標楷體" w:eastAsia="標楷體" w:hAnsi="標楷體" w:hint="eastAsia"/>
         </w:rPr>
-        <w:t>嘗試upsample minority，但效果不彰)</w:t>
+        <w:t>嘗試</w:t>
+      </w:r>
+      <w:proofErr w:type="spellStart"/>
+      <w:r>
+        <w:rPr>
+          <w:rFonts w:ascii="標楷體" w:eastAsia="標楷體" w:hAnsi="標楷體" w:hint="eastAsia"/>
+        </w:rPr>
+        <w:t>upsample</w:t>
+      </w:r>
+      <w:proofErr w:type="spellEnd"/>
+      <w:r>
+        <w:rPr>
+          <w:rFonts w:ascii="標楷體" w:eastAsia="標楷體" w:hAnsi="標楷體" w:hint="eastAsia"/>
+        </w:rPr>
+        <w:t xml:space="preserve"> minority</w:t>
+      </w:r>
+      <w:r>
+        <w:rPr>
+          <w:rFonts w:ascii="標楷體" w:eastAsia="標楷體" w:hAnsi="標楷體" w:hint="eastAsia"/>
+        </w:rPr>
+        <w:t>、SMOTE</w:t>
+      </w:r>
+      <w:r>
+        <w:rPr>
+          <w:rFonts w:ascii="標楷體" w:eastAsia="標楷體" w:hAnsi="標楷體" w:hint="eastAsia"/>
+        </w:rPr>
+        <w:t>，但效果</w:t>
+      </w:r>
+      <w:proofErr w:type="gramStart"/>
+      <w:r>
+        <w:rPr>
+          <w:rFonts w:ascii="標楷體" w:eastAsia="標楷體" w:hAnsi="標楷體" w:hint="eastAsia"/>
+        </w:rPr>
+        <w:t>不</w:t>
+      </w:r>
+      <w:proofErr w:type="gramEnd"/>
+      <w:r>
+        <w:rPr>
+          <w:rFonts w:ascii="標楷體" w:eastAsia="標楷體" w:hAnsi="標楷體" w:hint="eastAsia"/>
+        </w:rPr>
+        <w:t>彰)</w:t>
+      </w:r>
+    </w:p>
+    <w:p>
+      <w:pPr>
+        <w:rPr>
+          <w:rFonts w:ascii="標楷體" w:eastAsia="標楷體" w:hAnsi="標楷體"/>
+        </w:rPr>
+      </w:pPr>
+    </w:p>
+    <w:p>
+      <w:pPr>
+        <w:rPr>
+          <w:rFonts w:ascii="標楷體" w:eastAsia="標楷體" w:hAnsi="標楷體" w:hint="eastAsia"/>
+          <w:sz w:val="28"/>
+          <w:szCs w:val="28"/>
+        </w:rPr>
+      </w:pPr>
+      <w:r>
+        <w:rPr>
+          <w:rFonts w:ascii="標楷體" w:eastAsia="標楷體" w:hAnsi="標楷體" w:hint="eastAsia"/>
+          <w:sz w:val="28"/>
+          <w:szCs w:val="28"/>
+        </w:rPr>
+        <w:t>A</w:t>
+      </w:r>
+      <w:r>
+        <w:rPr>
+          <w:rFonts w:ascii="標楷體" w:eastAsia="標楷體" w:hAnsi="標楷體"/>
+          <w:sz w:val="28"/>
+          <w:szCs w:val="28"/>
+        </w:rPr>
+        <w:t>lgorithm(Bagging or Boosting)</w:t>
+      </w:r>
+      <w:r>
+        <w:rPr>
+          <w:rFonts w:ascii="標楷體" w:eastAsia="標楷體" w:hAnsi="標楷體" w:hint="eastAsia"/>
+          <w:sz w:val="28"/>
+          <w:szCs w:val="28"/>
+        </w:rPr>
+        <w:t>：</w:t>
       </w:r>
     </w:p>
     <w:p>
@@ -456,24 +969,35 @@
           <w:rFonts w:ascii="標楷體" w:eastAsia="標楷體" w:hAnsi="標楷體"/>
         </w:rPr>
       </w:pPr>
+      <w:proofErr w:type="spellStart"/>
       <w:r>
         <w:rPr>
           <w:rFonts w:ascii="標楷體" w:eastAsia="標楷體" w:hAnsi="標楷體"/>
         </w:rPr>
         <w:t>AdaBoost</w:t>
       </w:r>
+      <w:proofErr w:type="spellEnd"/>
       <w:r>
         <w:rPr>
           <w:rFonts w:ascii="標楷體" w:eastAsia="標楷體" w:hAnsi="標楷體" w:hint="eastAsia"/>
         </w:rPr>
         <w:t>(</w:t>
       </w:r>
-      <w:r>
-        <w:rPr>
-          <w:rFonts w:ascii="標楷體" w:eastAsia="標楷體" w:hAnsi="標楷體"/>
-        </w:rPr>
-        <w:t>n_estimators=</w:t>
-      </w:r>
+      <w:proofErr w:type="spellStart"/>
+      <w:r>
+        <w:rPr>
+          <w:rFonts w:ascii="標楷體" w:eastAsia="標楷體" w:hAnsi="標楷體"/>
+        </w:rPr>
+        <w:t>n_estimators</w:t>
+      </w:r>
+      <w:proofErr w:type="spellEnd"/>
+      <w:r>
+        <w:rPr>
+          <w:rFonts w:ascii="標楷體" w:eastAsia="標楷體" w:hAnsi="標楷體"/>
+        </w:rPr>
+        <w:t>=</w:t>
+      </w:r>
+      <w:proofErr w:type="gramStart"/>
       <w:r>
         <w:rPr>
           <w:rFonts w:ascii="標楷體" w:eastAsia="標楷體" w:hAnsi="標楷體"/>
@@ -484,13 +1008,20 @@
         <w:rPr>
           <w:rFonts w:ascii="標楷體" w:eastAsia="標楷體" w:hAnsi="標楷體"/>
         </w:rPr>
-        <w:t>,criterion="entropy"</w:t>
-      </w:r>
-      <w:r>
-        <w:rPr>
-          <w:rFonts w:ascii="標楷體" w:eastAsia="標楷體" w:hAnsi="標楷體" w:hint="eastAsia"/>
-        </w:rPr>
-        <w:t>)目前是配合downsample效果最好</w:t>
+        <w:t>,criterion</w:t>
+      </w:r>
+      <w:proofErr w:type="gramEnd"/>
+      <w:r>
+        <w:rPr>
+          <w:rFonts w:ascii="標楷體" w:eastAsia="標楷體" w:hAnsi="標楷體"/>
+        </w:rPr>
+        <w:t>="entropy"</w:t>
+      </w:r>
+      <w:r>
+        <w:rPr>
+          <w:rFonts w:ascii="標楷體" w:eastAsia="標楷體" w:hAnsi="標楷體" w:hint="eastAsia"/>
+        </w:rPr>
+        <w:t>)</w:t>
       </w:r>
     </w:p>
     <w:p>
@@ -507,29 +1038,82 @@
         </w:rPr>
         <w:t>(嘗試</w:t>
       </w:r>
+      <w:proofErr w:type="spellStart"/>
       <w:r>
         <w:rPr>
           <w:rFonts w:ascii="標楷體" w:eastAsia="標楷體" w:hAnsi="標楷體"/>
         </w:rPr>
         <w:t>RandomForest</w:t>
       </w:r>
+      <w:proofErr w:type="spellEnd"/>
+      <w:r>
+        <w:rPr>
+          <w:rFonts w:ascii="標楷體" w:eastAsia="標楷體" w:hAnsi="標楷體" w:hint="eastAsia"/>
+        </w:rPr>
+        <w:t>(不差</w:t>
+      </w:r>
+      <w:bookmarkStart w:id="0" w:name="_GoBack"/>
+      <w:bookmarkEnd w:id="0"/>
+      <w:r>
+        <w:rPr>
+          <w:rFonts w:ascii="標楷體" w:eastAsia="標楷體" w:hAnsi="標楷體" w:hint="eastAsia"/>
+        </w:rPr>
+        <w:t>)</w:t>
+      </w:r>
       <w:r>
         <w:rPr>
           <w:rFonts w:ascii="標楷體" w:eastAsia="標楷體" w:hAnsi="標楷體" w:hint="eastAsia"/>
         </w:rPr>
         <w:t>、</w:t>
       </w:r>
+      <w:proofErr w:type="spellStart"/>
       <w:r>
         <w:rPr>
           <w:rFonts w:ascii="標楷體" w:eastAsia="標楷體" w:hAnsi="標楷體"/>
         </w:rPr>
         <w:t>GradientBoost</w:t>
       </w:r>
+      <w:proofErr w:type="spellEnd"/>
       <w:r>
         <w:rPr>
           <w:rFonts w:ascii="標楷體" w:eastAsia="標楷體" w:hAnsi="標楷體" w:hint="eastAsia"/>
         </w:rPr>
         <w:t>、Voting，但效果不彰)</w:t>
+      </w:r>
+    </w:p>
+    <w:p>
+      <w:pPr>
+        <w:pStyle w:val="a3"/>
+        <w:ind w:leftChars="0" w:left="360"/>
+        <w:rPr>
+          <w:rFonts w:ascii="標楷體" w:eastAsia="標楷體" w:hAnsi="標楷體"/>
+        </w:rPr>
+      </w:pPr>
+    </w:p>
+    <w:p>
+      <w:pPr>
+        <w:rPr>
+          <w:rFonts w:ascii="標楷體" w:eastAsia="標楷體" w:hAnsi="標楷體" w:hint="eastAsia"/>
+          <w:sz w:val="28"/>
+          <w:szCs w:val="28"/>
+        </w:rPr>
+      </w:pPr>
+      <w:r>
+        <w:rPr>
+          <w:rFonts w:ascii="標楷體" w:eastAsia="標楷體" w:hAnsi="標楷體" w:hint="eastAsia"/>
+          <w:sz w:val="28"/>
+          <w:szCs w:val="28"/>
+        </w:rPr>
+        <w:lastRenderedPageBreak/>
+        <w:t>Output(Visualize, CSV file)</w:t>
+      </w:r>
+      <w:r>
+        <w:rPr>
+          <w:rFonts w:ascii="標楷體" w:eastAsia="標楷體" w:hAnsi="標楷體" w:hint="eastAsia"/>
+          <w:sz w:val="28"/>
+          <w:szCs w:val="28"/>
+        </w:rPr>
+        <w:t>：</w:t>
       </w:r>
     </w:p>
     <w:p>
@@ -544,6 +1128,33 @@
           <w:rFonts w:ascii="標楷體" w:eastAsia="標楷體" w:hAnsi="標楷體"/>
         </w:rPr>
       </w:pPr>
+      <w:proofErr w:type="spellStart"/>
+      <w:r>
+        <w:rPr>
+          <w:rFonts w:ascii="標楷體" w:eastAsia="標楷體" w:hAnsi="標楷體"/>
+        </w:rPr>
+        <w:t>plt.hist</w:t>
+      </w:r>
+      <w:proofErr w:type="spellEnd"/>
+      <w:r>
+        <w:rPr>
+          <w:rFonts w:ascii="標楷體" w:eastAsia="標楷體" w:hAnsi="標楷體" w:hint="eastAsia"/>
+        </w:rPr>
+        <w:t>()視覺化結果</w:t>
+      </w:r>
+    </w:p>
+    <w:p>
+      <w:pPr>
+        <w:pStyle w:val="a3"/>
+        <w:numPr>
+          <w:ilvl w:val="0"/>
+          <w:numId w:val="1"/>
+        </w:numPr>
+        <w:ind w:leftChars="0"/>
+        <w:rPr>
+          <w:rFonts w:ascii="標楷體" w:eastAsia="標楷體" w:hAnsi="標楷體" w:hint="eastAsia"/>
+        </w:rPr>
+      </w:pPr>
       <w:r>
         <w:rPr>
           <w:rFonts w:ascii="標楷體" w:eastAsia="標楷體" w:hAnsi="標楷體" w:hint="eastAsia"/>
@@ -554,21 +1165,54 @@
     <w:p>
       <w:pPr>
         <w:rPr>
-          <w:rFonts w:ascii="標楷體" w:eastAsia="標楷體" w:hAnsi="標楷體" w:hint="eastAsia"/>
-        </w:rPr>
-      </w:pPr>
-    </w:p>
-    <w:p>
-      <w:pPr>
-        <w:rPr>
-          <w:rFonts w:ascii="標楷體" w:eastAsia="標楷體" w:hAnsi="標楷體" w:hint="eastAsia"/>
-        </w:rPr>
-      </w:pPr>
-      <w:r>
-        <w:rPr>
-          <w:rFonts w:ascii="標楷體" w:eastAsia="標楷體" w:hAnsi="標楷體" w:hint="eastAsia"/>
-        </w:rPr>
-        <w:t>目前最佳配方：AdaBoost(ne=</w:t>
+          <w:rFonts w:ascii="標楷體" w:eastAsia="標楷體" w:hAnsi="標楷體"/>
+        </w:rPr>
+      </w:pPr>
+    </w:p>
+    <w:p>
+      <w:pPr>
+        <w:rPr>
+          <w:rFonts w:ascii="標楷體" w:eastAsia="標楷體" w:hAnsi="標楷體" w:hint="eastAsia"/>
+          <w:b/>
+          <w:sz w:val="32"/>
+          <w:szCs w:val="32"/>
+        </w:rPr>
+      </w:pPr>
+      <w:r>
+        <w:rPr>
+          <w:rFonts w:ascii="標楷體" w:eastAsia="標楷體" w:hAnsi="標楷體" w:hint="eastAsia"/>
+          <w:b/>
+          <w:sz w:val="32"/>
+          <w:szCs w:val="32"/>
+        </w:rPr>
+        <w:t>嘗試與搭配：</w:t>
+      </w:r>
+    </w:p>
+    <w:p>
+      <w:pPr>
+        <w:rPr>
+          <w:rFonts w:ascii="標楷體" w:eastAsia="標楷體" w:hAnsi="標楷體"/>
+        </w:rPr>
+      </w:pPr>
+      <w:r>
+        <w:rPr>
+          <w:rFonts w:ascii="標楷體" w:eastAsia="標楷體" w:hAnsi="標楷體" w:hint="eastAsia"/>
+        </w:rPr>
+        <w:t>目前最佳配方：</w:t>
+      </w:r>
+      <w:proofErr w:type="spellStart"/>
+      <w:r>
+        <w:rPr>
+          <w:rFonts w:ascii="標楷體" w:eastAsia="標楷體" w:hAnsi="標楷體" w:hint="eastAsia"/>
+        </w:rPr>
+        <w:t>AdaBoost</w:t>
+      </w:r>
+      <w:proofErr w:type="spellEnd"/>
+      <w:r>
+        <w:rPr>
+          <w:rFonts w:ascii="標楷體" w:eastAsia="標楷體" w:hAnsi="標楷體" w:hint="eastAsia"/>
+        </w:rPr>
+        <w:t>(ne=</w:t>
       </w:r>
       <w:r>
         <w:rPr>
@@ -582,17 +1226,37 @@
         </w:rPr>
         <w:t xml:space="preserve">) + </w:t>
       </w:r>
+      <w:proofErr w:type="spellStart"/>
       <w:r>
         <w:rPr>
           <w:rFonts w:ascii="標楷體" w:eastAsia="標楷體" w:hAnsi="標楷體"/>
         </w:rPr>
         <w:t>SelectKBest</w:t>
       </w:r>
-      <w:r>
-        <w:rPr>
-          <w:rFonts w:ascii="標楷體" w:eastAsia="標楷體" w:hAnsi="標楷體" w:hint="eastAsia"/>
-        </w:rPr>
-        <w:t>(10)</w:t>
+      <w:proofErr w:type="spellEnd"/>
+      <w:r>
+        <w:rPr>
+          <w:rFonts w:ascii="標楷體" w:eastAsia="標楷體" w:hAnsi="標楷體" w:hint="eastAsia"/>
+        </w:rPr>
+        <w:t>(</w:t>
+      </w:r>
+      <w:r>
+        <w:rPr>
+          <w:rFonts w:ascii="標楷體" w:eastAsia="標楷體" w:hAnsi="標楷體" w:hint="eastAsia"/>
+        </w:rPr>
+        <w:t>23取1</w:t>
+      </w:r>
+      <w:r>
+        <w:rPr>
+          <w:rFonts w:ascii="標楷體" w:eastAsia="標楷體" w:hAnsi="標楷體"/>
+        </w:rPr>
+        <w:t>8</w:t>
+      </w:r>
+      <w:r>
+        <w:rPr>
+          <w:rFonts w:ascii="標楷體" w:eastAsia="標楷體" w:hAnsi="標楷體" w:hint="eastAsia"/>
+        </w:rPr>
+        <w:t>)</w:t>
       </w:r>
       <w:r>
         <w:rPr>
@@ -610,8 +1274,16 @@
         <w:rPr>
           <w:rFonts w:ascii="標楷體" w:eastAsia="標楷體" w:hAnsi="標楷體"/>
         </w:rPr>
-        <w:t xml:space="preserve"> downsample</w:t>
-      </w:r>
+        <w:t xml:space="preserve"> </w:t>
+      </w:r>
+      <w:proofErr w:type="spellStart"/>
+      <w:r>
+        <w:rPr>
+          <w:rFonts w:ascii="標楷體" w:eastAsia="標楷體" w:hAnsi="標楷體"/>
+        </w:rPr>
+        <w:t>downsample</w:t>
+      </w:r>
+      <w:proofErr w:type="spellEnd"/>
     </w:p>
     <w:p>
       <w:pPr>
@@ -649,6 +1321,7 @@
         </w:rPr>
         <w:t>=</w:t>
       </w:r>
+      <w:proofErr w:type="gramStart"/>
       <w:r>
         <w:rPr>
           <w:rFonts w:ascii="標楷體" w:eastAsia="標楷體" w:hAnsi="標楷體" w:hint="eastAsia"/>
@@ -659,7 +1332,14 @@
         <w:rPr>
           <w:rFonts w:ascii="標楷體" w:eastAsia="標楷體" w:hAnsi="標楷體"/>
         </w:rPr>
-        <w:t>,c="entropy"</w:t>
+        <w:t>,c</w:t>
+      </w:r>
+      <w:proofErr w:type="gramEnd"/>
+      <w:r>
+        <w:rPr>
+          <w:rFonts w:ascii="標楷體" w:eastAsia="標楷體" w:hAnsi="標楷體"/>
+        </w:rPr>
+        <w:t>="entropy"</w:t>
       </w:r>
       <w:r>
         <w:rPr>
@@ -671,8 +1351,16 @@
         <w:rPr>
           <w:rFonts w:ascii="標楷體" w:eastAsia="標楷體" w:hAnsi="標楷體"/>
         </w:rPr>
-        <w:t xml:space="preserve"> + downsample</w:t>
-      </w:r>
+        <w:t xml:space="preserve"> + </w:t>
+      </w:r>
+      <w:proofErr w:type="spellStart"/>
+      <w:r>
+        <w:rPr>
+          <w:rFonts w:ascii="標楷體" w:eastAsia="標楷體" w:hAnsi="標楷體"/>
+        </w:rPr>
+        <w:t>downsample</w:t>
+      </w:r>
+      <w:proofErr w:type="spellEnd"/>
     </w:p>
     <w:p>
       <w:pPr>
@@ -696,7 +1384,21 @@
         <w:rPr>
           <w:rFonts w:ascii="標楷體" w:eastAsia="標楷體" w:hAnsi="標楷體" w:hint="eastAsia"/>
         </w:rPr>
-        <w:t>：downsample with random number</w:t>
+        <w:t>：</w:t>
+      </w:r>
+      <w:proofErr w:type="spellStart"/>
+      <w:r>
+        <w:rPr>
+          <w:rFonts w:ascii="標楷體" w:eastAsia="標楷體" w:hAnsi="標楷體" w:hint="eastAsia"/>
+        </w:rPr>
+        <w:t>downsample</w:t>
+      </w:r>
+      <w:proofErr w:type="spellEnd"/>
+      <w:r>
+        <w:rPr>
+          <w:rFonts w:ascii="標楷體" w:eastAsia="標楷體" w:hAnsi="標楷體" w:hint="eastAsia"/>
+        </w:rPr>
+        <w:t xml:space="preserve"> with random number</w:t>
       </w:r>
       <w:r>
         <w:rPr>
@@ -718,18 +1420,20 @@
       <w:pPr>
         <w:rPr>
           <w:rFonts w:ascii="標楷體" w:eastAsia="標楷體" w:hAnsi="標楷體"/>
+          <w:b/>
           <w:color w:val="0F0001"/>
-          <w:sz w:val="23"/>
-          <w:szCs w:val="23"/>
+          <w:sz w:val="32"/>
+          <w:szCs w:val="32"/>
           <w:shd w:val="clear" w:color="auto" w:fill="FFFFFF"/>
         </w:rPr>
       </w:pPr>
       <w:r>
         <w:rPr>
           <w:rFonts w:ascii="標楷體" w:eastAsia="標楷體" w:hAnsi="標楷體" w:hint="eastAsia"/>
+          <w:b/>
           <w:color w:val="0F0001"/>
-          <w:sz w:val="23"/>
-          <w:szCs w:val="23"/>
+          <w:sz w:val="32"/>
+          <w:szCs w:val="32"/>
           <w:shd w:val="clear" w:color="auto" w:fill="FFFFFF"/>
         </w:rPr>
         <w:t>如何執行程式：</w:t>
@@ -745,74 +1449,54 @@
         <w:rPr>
           <w:rFonts w:ascii="標楷體" w:eastAsia="標楷體" w:hAnsi="標楷體" w:hint="eastAsia"/>
         </w:rPr>
-        <w:t>在cmd上輸入：python classifier.py</w:t>
-      </w:r>
-    </w:p>
-    <w:p>
-      <w:pPr>
-        <w:rPr>
-          <w:rFonts w:ascii="標楷體" w:eastAsia="標楷體" w:hAnsi="標楷體"/>
-        </w:rPr>
-      </w:pPr>
-      <w:r>
-        <w:rPr>
-          <w:rFonts w:ascii="標楷體" w:eastAsia="標楷體" w:hAnsi="標楷體" w:hint="eastAsia"/>
-        </w:rPr>
-        <w:t>即可取得output5.csv</w:t>
-      </w:r>
-    </w:p>
-    <w:p>
-      <w:pPr>
-        <w:rPr>
-          <w:rFonts w:ascii="標楷體" w:eastAsia="標楷體" w:hAnsi="標楷體"/>
-        </w:rPr>
-      </w:pPr>
-      <w:r>
-        <w:rPr>
-          <w:rFonts w:ascii="標楷體" w:eastAsia="標楷體" w:hAnsi="標楷體" w:hint="eastAsia"/>
-        </w:rPr>
-        <w:t>和當前的random值</w:t>
-      </w:r>
-      <w:r>
-        <w:rPr>
-          <w:rFonts w:ascii="標楷體" w:eastAsia="標楷體" w:hAnsi="標楷體" w:hint="eastAsia"/>
-        </w:rPr>
-        <w:t>存在random.csv</w:t>
-      </w:r>
-      <w:r>
-        <w:rPr>
-          <w:rFonts w:ascii="標楷體" w:eastAsia="標楷體" w:hAnsi="標楷體" w:hint="eastAsia"/>
-        </w:rPr>
-        <w:t>(</w:t>
-      </w:r>
-      <w:r>
-        <w:rPr>
-          <w:rFonts w:ascii="標楷體" w:eastAsia="標楷體" w:hAnsi="標楷體"/>
-        </w:rPr>
-        <w:t>Downsample majority</w:t>
-      </w:r>
-      <w:r>
-        <w:rPr>
-          <w:rFonts w:ascii="標楷體" w:eastAsia="標楷體" w:hAnsi="標楷體" w:hint="eastAsia"/>
-        </w:rPr>
-        <w:t>使用)</w:t>
-      </w:r>
-    </w:p>
-    <w:p>
-      <w:pPr>
-        <w:rPr>
-          <w:rFonts w:ascii="標楷體" w:eastAsia="標楷體" w:hAnsi="標楷體"/>
-        </w:rPr>
-      </w:pPr>
-    </w:p>
-    <w:p>
-      <w:pPr>
-        <w:rPr>
-          <w:rFonts w:ascii="標楷體" w:eastAsia="標楷體" w:hAnsi="標楷體"/>
-        </w:rPr>
-      </w:pPr>
-      <w:bookmarkStart w:id="0" w:name="_GoBack"/>
-      <w:bookmarkEnd w:id="0"/>
+        <w:t>在</w:t>
+      </w:r>
+      <w:proofErr w:type="spellStart"/>
+      <w:r>
+        <w:rPr>
+          <w:rFonts w:ascii="標楷體" w:eastAsia="標楷體" w:hAnsi="標楷體" w:hint="eastAsia"/>
+        </w:rPr>
+        <w:t>cmd</w:t>
+      </w:r>
+      <w:proofErr w:type="spellEnd"/>
+      <w:r>
+        <w:rPr>
+          <w:rFonts w:ascii="標楷體" w:eastAsia="標楷體" w:hAnsi="標楷體" w:hint="eastAsia"/>
+        </w:rPr>
+        <w:t>上輸入：python classifier.py</w:t>
+      </w:r>
+    </w:p>
+    <w:p>
+      <w:pPr>
+        <w:rPr>
+          <w:rFonts w:ascii="標楷體" w:eastAsia="標楷體" w:hAnsi="標楷體"/>
+        </w:rPr>
+      </w:pPr>
+      <w:r>
+        <w:rPr>
+          <w:rFonts w:ascii="標楷體" w:eastAsia="標楷體" w:hAnsi="標楷體" w:hint="eastAsia"/>
+        </w:rPr>
+        <w:t>即可取得output</w:t>
+      </w:r>
+      <w:r>
+        <w:rPr>
+          <w:rFonts w:ascii="標楷體" w:eastAsia="標楷體" w:hAnsi="標楷體"/>
+        </w:rPr>
+        <w:t>21</w:t>
+      </w:r>
+      <w:r>
+        <w:rPr>
+          <w:rFonts w:ascii="標楷體" w:eastAsia="標楷體" w:hAnsi="標楷體" w:hint="eastAsia"/>
+        </w:rPr>
+        <w:t>.csv</w:t>
+      </w:r>
+    </w:p>
+    <w:p>
+      <w:pPr>
+        <w:rPr>
+          <w:rFonts w:ascii="標楷體" w:eastAsia="標楷體" w:hAnsi="標楷體"/>
+        </w:rPr>
+      </w:pPr>
     </w:p>
     <w:sectPr>
       <w:pgSz w:w="11906" w:h="16838"/>

</xml_diff>

<commit_message>
add "hw1" in word
</commit_message>
<xml_diff>
--- a/B10632024_HW1.docx
+++ b/B10632024_HW1.docx
@@ -19,6 +19,16 @@
         </w:rPr>
         <w:t>Data Science</w:t>
       </w:r>
+      <w:r>
+        <w:rPr>
+          <w:rFonts w:ascii="標楷體" w:eastAsia="標楷體" w:hAnsi="標楷體" w:hint="eastAsia"/>
+          <w:sz w:val="32"/>
+          <w:szCs w:val="32"/>
+        </w:rPr>
+        <w:t xml:space="preserve"> HW1</w:t>
+      </w:r>
+      <w:bookmarkStart w:id="0" w:name="_GoBack"/>
+      <w:bookmarkEnd w:id="0"/>
     </w:p>
     <w:p>
       <w:pPr>
@@ -1050,15 +1060,7 @@
         <w:rPr>
           <w:rFonts w:ascii="標楷體" w:eastAsia="標楷體" w:hAnsi="標楷體" w:hint="eastAsia"/>
         </w:rPr>
-        <w:t>(不差</w:t>
-      </w:r>
-      <w:bookmarkStart w:id="0" w:name="_GoBack"/>
-      <w:bookmarkEnd w:id="0"/>
-      <w:r>
-        <w:rPr>
-          <w:rFonts w:ascii="標楷體" w:eastAsia="標楷體" w:hAnsi="標楷體" w:hint="eastAsia"/>
-        </w:rPr>
-        <w:t>)</w:t>
+        <w:t>(不差)</w:t>
       </w:r>
       <w:r>
         <w:rPr>
@@ -1078,7 +1080,21 @@
         <w:rPr>
           <w:rFonts w:ascii="標楷體" w:eastAsia="標楷體" w:hAnsi="標楷體" w:hint="eastAsia"/>
         </w:rPr>
-        <w:t>、Voting，但效果不彰)</w:t>
+        <w:t>、Voting，但效果</w:t>
+      </w:r>
+      <w:proofErr w:type="gramStart"/>
+      <w:r>
+        <w:rPr>
+          <w:rFonts w:ascii="標楷體" w:eastAsia="標楷體" w:hAnsi="標楷體" w:hint="eastAsia"/>
+        </w:rPr>
+        <w:t>不</w:t>
+      </w:r>
+      <w:proofErr w:type="gramEnd"/>
+      <w:r>
+        <w:rPr>
+          <w:rFonts w:ascii="標楷體" w:eastAsia="標楷體" w:hAnsi="標楷體" w:hint="eastAsia"/>
+        </w:rPr>
+        <w:t>彰)</w:t>
       </w:r>
     </w:p>
     <w:p>
@@ -1495,6 +1511,13 @@
       <w:pPr>
         <w:rPr>
           <w:rFonts w:ascii="標楷體" w:eastAsia="標楷體" w:hAnsi="標楷體"/>
+        </w:rPr>
+      </w:pPr>
+    </w:p>
+    <w:p>
+      <w:pPr>
+        <w:rPr>
+          <w:rFonts w:ascii="標楷體" w:eastAsia="標楷體" w:hAnsi="標楷體" w:hint="eastAsia"/>
         </w:rPr>
       </w:pPr>
     </w:p>

</xml_diff>